<commit_message>
Added multi-level bullet points & aligned equation
Added ConvertToBulletPoints() and delete_empty_line subprocesses and clean_matrix_inline_equation() function.
</commit_message>
<xml_diff>
--- a/Test_Input.docx
+++ b/Test_Input.docx
@@ -4,415 +4,565 @@
   <w:body>
     <w:p>
       <w:r>
-        <w:t>Lesson: Central Limit Theorem and Confidence Intervals</w:t>
-      </w:r>
-    </w:p>
-    <w:p/>
-    <w:p>
-      <w:r>
-        <w:t>Section 1: Introduction to Central Limit Theorem (CLT)</w:t>
-      </w:r>
-    </w:p>
-    <w:p/>
-    <w:p>
-      <w:r>
-        <w:t>Subsection 1.1: What is the Central Limit Theorem?</w:t>
-      </w:r>
-    </w:p>
-    <w:p/>
-    <w:p>
-      <w:r>
-        <w:t xml:space="preserve">The Central Limit Theorem (CLT) is a fundamental result in probability theory and statistics. It states that under certain conditions, the sum of </w:t>
+        <w:t>Certainly, creating a well-structured technical report involves several elements that enhance its readability and overall effectiveness. Below is a mock-up of how you might format a technical report in Microsoft Word. Note that the equation formatting below will be described in LaTeX, but Word has its own equation editor to achieve similar results.</w:t>
+      </w:r>
+    </w:p>
+    <w:p/>
+    <w:p>
+      <w:r>
+        <w:t>---</w:t>
+      </w:r>
+    </w:p>
+    <w:p/>
+    <w:p>
+      <w:r>
+        <w:t># Example Technical Report</w:t>
+      </w:r>
+    </w:p>
+    <w:p/>
+    <w:p>
+      <w:r>
+        <w:t>## Abstract</w:t>
+      </w:r>
+    </w:p>
+    <w:p/>
+    <w:p>
+      <w:r>
+        <w:t>The abstract summarizes the purpose, methodologies, and major findings of the report in a concise manner.</w:t>
+      </w:r>
+    </w:p>
+    <w:p/>
+    <w:p>
+      <w:r>
+        <w:t>---</w:t>
+      </w:r>
+    </w:p>
+    <w:p/>
+    <w:p>
+      <w:r>
+        <w:t>## Table of Contents</w:t>
+      </w:r>
+    </w:p>
+    <w:p/>
+    <w:p>
+      <w:r>
+        <w:t>- Abstract</w:t>
+      </w:r>
+    </w:p>
+    <w:p>
+      <w:r>
+        <w:t>- Introduction</w:t>
+      </w:r>
+    </w:p>
+    <w:p>
+      <w:r>
+        <w:t xml:space="preserve">  - Background</w:t>
+      </w:r>
+    </w:p>
+    <w:p>
+      <w:r>
+        <w:t xml:space="preserve">  - Objectives</w:t>
+      </w:r>
+    </w:p>
+    <w:p>
+      <w:r>
+        <w:t>- Methodology</w:t>
+      </w:r>
+    </w:p>
+    <w:p>
+      <w:r>
+        <w:t xml:space="preserve">  - Data Collection</w:t>
+      </w:r>
+    </w:p>
+    <w:p>
+      <w:r>
+        <w:t xml:space="preserve">  - Data Analysis</w:t>
+      </w:r>
+    </w:p>
+    <w:p>
+      <w:r>
+        <w:t>- Results</w:t>
+      </w:r>
+    </w:p>
+    <w:p>
+      <w:r>
+        <w:t xml:space="preserve">  - Quantitative Results</w:t>
+      </w:r>
+    </w:p>
+    <w:p>
+      <w:r>
+        <w:t xml:space="preserve">    - Subsection</w:t>
+      </w:r>
+    </w:p>
+    <w:p>
+      <w:r>
+        <w:t xml:space="preserve">  - Qualitative Results</w:t>
+      </w:r>
+    </w:p>
+    <w:p>
+      <w:r>
+        <w:t>- Discussion</w:t>
+      </w:r>
+    </w:p>
+    <w:p>
+      <w:r>
+        <w:lastRenderedPageBreak/>
+        <w:t xml:space="preserve">  - Implications</w:t>
+      </w:r>
+    </w:p>
+    <w:p>
+      <w:r>
+        <w:t xml:space="preserve">  - Limitations</w:t>
+      </w:r>
+    </w:p>
+    <w:p>
+      <w:r>
+        <w:t>- Conclusion</w:t>
+      </w:r>
+    </w:p>
+    <w:p>
+      <w:r>
+        <w:t>- References</w:t>
+      </w:r>
+    </w:p>
+    <w:p>
+      <w:r>
+        <w:t>- Appendices</w:t>
+      </w:r>
+    </w:p>
+    <w:p/>
+    <w:p>
+      <w:r>
+        <w:t>---</w:t>
+      </w:r>
+    </w:p>
+    <w:p/>
+    <w:p>
+      <w:r>
+        <w:t>## Introduction</w:t>
+      </w:r>
+    </w:p>
+    <w:p/>
+    <w:p>
+      <w:r>
+        <w:t>### Background</w:t>
+      </w:r>
+    </w:p>
+    <w:p/>
+    <w:p>
+      <w:r>
+        <w:t>Here, you'd provide background information on your subject matter.</w:t>
+      </w:r>
+    </w:p>
+    <w:p/>
+    <w:p>
+      <w:r>
+        <w:t>### Objectives</w:t>
+      </w:r>
+    </w:p>
+    <w:p/>
+    <w:p>
+      <w:r>
+        <w:t xml:space="preserve">- To demonstrate the effectiveness of control strategy </w:t>
       </w:r>
       <w:proofErr w:type="gramStart"/>
       <w:r>
-        <w:t>a large number of</w:t>
+        <w:t>\( A</w:t>
       </w:r>
       <w:proofErr w:type="gramEnd"/>
       <w:r>
-        <w:t xml:space="preserve"> independent and identically distributed (</w:t>
+        <w:t xml:space="preserve"> \)</w:t>
+      </w:r>
+    </w:p>
+    <w:p>
+      <w:r>
+        <w:t xml:space="preserve">- To analyze the robustness of strategy </w:t>
+      </w:r>
+      <w:proofErr w:type="gramStart"/>
+      <w:r>
+        <w:t>\( B</w:t>
+      </w:r>
+      <w:proofErr w:type="gramEnd"/>
+      <w:r>
+        <w:t xml:space="preserve"> \)</w:t>
+      </w:r>
+    </w:p>
+    <w:p/>
+    <w:p>
+      <w:r>
+        <w:t xml:space="preserve">The primary objectives of this research are captured in the </w:t>
+      </w:r>
+      <w:proofErr w:type="gramStart"/>
+      <w:r>
+        <w:t>equation</w:t>
+      </w:r>
+      <w:proofErr w:type="gramEnd"/>
+    </w:p>
+    <w:p/>
+    <w:p>
+      <w:r>
+        <w:t>\[</w:t>
+      </w:r>
+    </w:p>
+    <w:p>
+      <w:r>
+        <w:t>f(x) = ax^2 + bx + c</w:t>
+      </w:r>
+    </w:p>
+    <w:p>
+      <w:r>
+        <w:t>\]</w:t>
+      </w:r>
+    </w:p>
+    <w:p/>
+    <w:p>
+      <w:r>
+        <w:t>---</w:t>
+      </w:r>
+    </w:p>
+    <w:p/>
+    <w:p>
+      <w:r>
+        <w:t>## Methodology</w:t>
+      </w:r>
+    </w:p>
+    <w:p/>
+    <w:p>
+      <w:r>
+        <w:lastRenderedPageBreak/>
+        <w:t>### Data Collection</w:t>
+      </w:r>
+    </w:p>
+    <w:p/>
+    <w:p>
+      <w:r>
+        <w:t>Discuss how you gathered data. Here's a block equation for data collection optimization:</w:t>
+      </w:r>
+    </w:p>
+    <w:p/>
+    <w:p>
+      <w:r>
+        <w:t>### Data Analysis</w:t>
+      </w:r>
+    </w:p>
+    <w:p/>
+    <w:p>
+      <w:r>
+        <w:t>- Algorithmic evaluation</w:t>
+      </w:r>
+    </w:p>
+    <w:p>
+      <w:r>
+        <w:t>- Statistical validation</w:t>
+      </w:r>
+    </w:p>
+    <w:p>
+      <w:r>
+        <w:t xml:space="preserve">  - </w:t>
+      </w:r>
+      <w:proofErr w:type="gramStart"/>
+      <w:r>
+        <w:t>\( \</w:t>
+      </w:r>
+      <w:proofErr w:type="gramEnd"/>
+      <w:r>
+        <w:t>chi^2 \) tests</w:t>
+      </w:r>
+    </w:p>
+    <w:p>
+      <w:r>
+        <w:t xml:space="preserve">  - </w:t>
+      </w:r>
+      <w:proofErr w:type="gramStart"/>
+      <w:r>
+        <w:t>\( p</w:t>
+      </w:r>
+      <w:proofErr w:type="gramEnd"/>
+      <w:r>
+        <w:t xml:space="preserve"> \)-value assessment</w:t>
+      </w:r>
+    </w:p>
+    <w:p/>
+    <w:p>
+      <w:r>
+        <w:t>---</w:t>
+      </w:r>
+    </w:p>
+    <w:p/>
+    <w:p>
+      <w:r>
+        <w:t>## Results</w:t>
+      </w:r>
+    </w:p>
+    <w:p/>
+    <w:p>
+      <w:r>
+        <w:t>### Quantitative Results</w:t>
+      </w:r>
+    </w:p>
+    <w:p/>
+    <w:p>
+      <w:r>
+        <w:t>The system dynamics are described by:</w:t>
+      </w:r>
+    </w:p>
+    <w:p/>
+    <w:p>
+      <w:r>
+        <w:t>\[</w:t>
+      </w:r>
+    </w:p>
+    <w:p>
+      <w:r>
+        <w:t>\</w:t>
+      </w:r>
+      <w:proofErr w:type="gramStart"/>
+      <w:r>
+        <w:t>begin</w:t>
+      </w:r>
+      <w:proofErr w:type="gramEnd"/>
+      <w:r>
+        <w:t>{aligned}</w:t>
+      </w:r>
+    </w:p>
+    <w:p>
+      <w:r>
+        <w:t>\</w:t>
+      </w:r>
+      <w:proofErr w:type="gramStart"/>
+      <w:r>
+        <w:t>dot</w:t>
+      </w:r>
+      <w:proofErr w:type="gramEnd"/>
+      <w:r>
+        <w:t>{x} &amp;= Ax + Bu \\</w:t>
+      </w:r>
+    </w:p>
+    <w:p>
+      <w:r>
+        <w:t xml:space="preserve">y &amp;= </w:t>
       </w:r>
       <w:proofErr w:type="spellStart"/>
       <w:r>
-        <w:t>i.i.d.</w:t>
+        <w:t>Cx</w:t>
       </w:r>
       <w:proofErr w:type="spellEnd"/>
       <w:r>
-        <w:t>) random variables (RVs) will converge to a Gaussian (normal) distribution, regardless of the original distribution of the individual RVs. This is a remarkable property of the CLT as it allows us to make inferences about the sum of RVs even when the individual RVs may not be normally distributed.</w:t>
-      </w:r>
-    </w:p>
-    <w:p/>
-    <w:p>
-      <w:r>
-        <w:t>Subsection 1.2: Statement of the Central Limit Theorem</w:t>
-      </w:r>
-    </w:p>
-    <w:p/>
-    <w:p>
-      <w:r>
-        <w:t xml:space="preserve">Let X1, X2, ..., </w:t>
+        <w:t xml:space="preserve"> + Du</w:t>
+      </w:r>
+    </w:p>
+    <w:p>
+      <w:r>
+        <w:t>\</w:t>
+      </w:r>
+      <w:proofErr w:type="gramStart"/>
+      <w:r>
+        <w:t>end</w:t>
+      </w:r>
+      <w:proofErr w:type="gramEnd"/>
+      <w:r>
+        <w:t>{aligned}</w:t>
+      </w:r>
+    </w:p>
+    <w:p>
+      <w:r>
+        <w:t>\]</w:t>
+      </w:r>
+    </w:p>
+    <w:p/>
+    <w:p>
+      <w:r>
+        <w:t>#### Subsection</w:t>
+      </w:r>
+    </w:p>
+    <w:p/>
+    <w:p>
+      <w:r>
+        <w:t>In this subsection, delve into specific outcomes.</w:t>
+      </w:r>
+    </w:p>
+    <w:p/>
+    <w:p>
+      <w:r>
+        <w:t>### Qualitative Results</w:t>
+      </w:r>
+    </w:p>
+    <w:p/>
+    <w:p>
+      <w:r>
+        <w:t>Discussion of non-numerical results.</w:t>
+      </w:r>
+    </w:p>
+    <w:p/>
+    <w:p>
+      <w:r>
+        <w:t>---</w:t>
+      </w:r>
+    </w:p>
+    <w:p/>
+    <w:p>
+      <w:r>
+        <w:t>## Discussion</w:t>
+      </w:r>
+    </w:p>
+    <w:p/>
+    <w:p>
+      <w:r>
+        <w:t>### Implications</w:t>
+      </w:r>
+    </w:p>
+    <w:p/>
+    <w:p>
+      <w:r>
+        <w:t>Expound on the broader ramifications of your findings.</w:t>
+      </w:r>
+    </w:p>
+    <w:p/>
+    <w:p>
+      <w:r>
+        <w:t>### Limitations</w:t>
+      </w:r>
+    </w:p>
+    <w:p/>
+    <w:p>
+      <w:r>
+        <w:t>List any limitations of your study and their potential impact.</w:t>
+      </w:r>
+    </w:p>
+    <w:p/>
+    <w:p>
+      <w:r>
+        <w:t>---</w:t>
+      </w:r>
+    </w:p>
+    <w:p/>
+    <w:p>
+      <w:r>
+        <w:t>## Conclusion</w:t>
+      </w:r>
+    </w:p>
+    <w:p/>
+    <w:p>
+      <w:r>
+        <w:t>Wrap up your report, summarizing key points and outlining future steps.</w:t>
+      </w:r>
+    </w:p>
+    <w:p/>
+    <w:p>
+      <w:r>
+        <w:t>---</w:t>
+      </w:r>
+    </w:p>
+    <w:p/>
+    <w:p>
+      <w:r>
+        <w:t>## References</w:t>
+      </w:r>
+    </w:p>
+    <w:p/>
+    <w:p>
+      <w:r>
+        <w:t>List your sources using a standardized citation format.</w:t>
+      </w:r>
+    </w:p>
+    <w:p/>
+    <w:p>
+      <w:r>
+        <w:lastRenderedPageBreak/>
+        <w:t>---</w:t>
+      </w:r>
+    </w:p>
+    <w:p/>
+    <w:p>
+      <w:r>
+        <w:t>## Appendices</w:t>
+      </w:r>
+    </w:p>
+    <w:p/>
+    <w:p>
+      <w:r>
+        <w:t>Include any additional data, code, or supplementary material.</w:t>
+      </w:r>
+    </w:p>
+    <w:p/>
+    <w:p>
+      <w:r>
+        <w:t>\[</w:t>
+      </w:r>
+    </w:p>
+    <w:p>
+      <w:r>
+        <w:t>\</w:t>
+      </w:r>
+      <w:proofErr w:type="gramStart"/>
+      <w:r>
+        <w:t>begin</w:t>
+      </w:r>
+      <w:proofErr w:type="gramEnd"/>
+      <w:r>
+        <w:t>{</w:t>
       </w:r>
       <w:proofErr w:type="spellStart"/>
       <w:r>
-        <w:t>Xn</w:t>
+        <w:t>bmatrix</w:t>
       </w:r>
       <w:proofErr w:type="spellEnd"/>
       <w:r>
-        <w:t xml:space="preserve"> be a sequence of n </w:t>
+        <w:t>}</w:t>
+      </w:r>
+    </w:p>
+    <w:p>
+      <w:r>
+        <w:t>a &amp; b \\</w:t>
+      </w:r>
+    </w:p>
+    <w:p>
+      <w:r>
+        <w:t>c &amp; d</w:t>
+      </w:r>
+    </w:p>
+    <w:p>
+      <w:r>
+        <w:t>\</w:t>
+      </w:r>
+      <w:proofErr w:type="gramStart"/>
+      <w:r>
+        <w:t>end</w:t>
+      </w:r>
+      <w:proofErr w:type="gramEnd"/>
+      <w:r>
+        <w:t>{</w:t>
       </w:r>
       <w:proofErr w:type="spellStart"/>
       <w:r>
-        <w:t>i.i.d.</w:t>
+        <w:t>bmatrix</w:t>
       </w:r>
       <w:proofErr w:type="spellEnd"/>
       <w:r>
-        <w:t xml:space="preserve"> random variables with mean μ and variance σ^2. Define the sample sum </w:t>
-      </w:r>
-      <w:proofErr w:type="spellStart"/>
-      <w:r>
-        <w:t>S_n</w:t>
-      </w:r>
-      <w:proofErr w:type="spellEnd"/>
-      <w:r>
-        <w:t xml:space="preserve"> as:</w:t>
-      </w:r>
-    </w:p>
-    <w:p/>
-    <w:p>
-      <w:proofErr w:type="gramStart"/>
-      <w:r>
-        <w:t>\[</w:t>
-      </w:r>
-      <w:proofErr w:type="gramEnd"/>
-      <w:r>
-        <w:t xml:space="preserve"> </w:t>
-      </w:r>
-      <w:proofErr w:type="spellStart"/>
-      <w:r>
-        <w:t>S_n</w:t>
-      </w:r>
-      <w:proofErr w:type="spellEnd"/>
-      <w:r>
-        <w:t xml:space="preserve"> = X_1 + X_2 + \</w:t>
-      </w:r>
-      <w:proofErr w:type="spellStart"/>
-      <w:r>
-        <w:t>ldots</w:t>
-      </w:r>
-      <w:proofErr w:type="spellEnd"/>
-      <w:r>
-        <w:t xml:space="preserve"> + </w:t>
-      </w:r>
-      <w:proofErr w:type="spellStart"/>
-      <w:r>
-        <w:t>X_n</w:t>
-      </w:r>
-      <w:proofErr w:type="spellEnd"/>
-      <w:r>
-        <w:t xml:space="preserve"> \]</w:t>
-      </w:r>
-    </w:p>
-    <w:p/>
-    <w:p>
-      <w:r>
-        <w:t xml:space="preserve">Then, as n approaches infinity, the distribution of </w:t>
-      </w:r>
-      <w:proofErr w:type="spellStart"/>
-      <w:r>
-        <w:t>S_n</w:t>
-      </w:r>
-      <w:proofErr w:type="spellEnd"/>
-      <w:r>
-        <w:t xml:space="preserve"> becomes approximately Gaussian:</w:t>
-      </w:r>
-    </w:p>
-    <w:p/>
-    <w:p>
-      <w:proofErr w:type="gramStart"/>
-      <w:r>
-        <w:t>\[</w:t>
-      </w:r>
-      <w:proofErr w:type="gramEnd"/>
-      <w:r>
-        <w:t xml:space="preserve"> \</w:t>
-      </w:r>
-      <w:proofErr w:type="spellStart"/>
-      <w:r>
-        <w:t>lim</w:t>
-      </w:r>
-      <w:proofErr w:type="spellEnd"/>
-      <w:r>
-        <w:t>_{n \to \</w:t>
-      </w:r>
-      <w:proofErr w:type="spellStart"/>
-      <w:r>
-        <w:t>infty</w:t>
-      </w:r>
-      <w:proofErr w:type="spellEnd"/>
-      <w:r>
-        <w:t>} P\left(\frac{</w:t>
-      </w:r>
-      <w:proofErr w:type="spellStart"/>
-      <w:r>
-        <w:t>S_n</w:t>
-      </w:r>
-      <w:proofErr w:type="spellEnd"/>
-      <w:r>
-        <w:t xml:space="preserve"> - n\mu}{\sigma\sqrt{n}} \</w:t>
-      </w:r>
-      <w:proofErr w:type="spellStart"/>
-      <w:r>
-        <w:t>leq</w:t>
-      </w:r>
-      <w:proofErr w:type="spellEnd"/>
-      <w:r>
-        <w:t xml:space="preserve"> x\right) = \frac{1}{\sqrt{2\pi}} \int_{-\</w:t>
-      </w:r>
-      <w:proofErr w:type="spellStart"/>
-      <w:r>
-        <w:t>infty</w:t>
-      </w:r>
-      <w:proofErr w:type="spellEnd"/>
-      <w:r>
-        <w:t>}^{x} e^{-t^2/2} dt \]</w:t>
-      </w:r>
-    </w:p>
-    <w:p/>
-    <w:p>
-      <w:r>
-        <w:t>Subsection 1.3: Implications of the Central Limit Theorem</w:t>
-      </w:r>
-    </w:p>
-    <w:p/>
-    <w:p>
-      <w:r>
-        <w:t>The CLT has significant implications for many practical applications:</w:t>
-      </w:r>
-    </w:p>
-    <w:p/>
-    <w:p>
-      <w:r>
-        <w:t xml:space="preserve">1. Approximating Non-Normal Distributions: It allows us to approximate the distribution of the sample sum </w:t>
-      </w:r>
-      <w:proofErr w:type="spellStart"/>
-      <w:r>
-        <w:t>S_n</w:t>
-      </w:r>
-      <w:proofErr w:type="spellEnd"/>
-      <w:r>
-        <w:t xml:space="preserve"> with a Gaussian distribution, even if the individual RVs have non-normal distributions. This simplifies calculations and enables us to apply standard Gaussian-based statistical methods.</w:t>
-      </w:r>
-    </w:p>
-    <w:p/>
-    <w:p>
-      <w:r>
-        <w:lastRenderedPageBreak/>
-        <w:t xml:space="preserve">2. Estimation of Probabilities: The CLT enables us to estimate probabilities involving the sum of </w:t>
-      </w:r>
-      <w:proofErr w:type="gramStart"/>
-      <w:r>
-        <w:t>a large number of</w:t>
-      </w:r>
-      <w:proofErr w:type="gramEnd"/>
-      <w:r>
-        <w:t xml:space="preserve"> RVs by using Gaussian tables or software, making complex calculations more tractable.</w:t>
-      </w:r>
-    </w:p>
-    <w:p/>
-    <w:p>
-      <w:r>
-        <w:t>3. Sample Mean Convergence: As a consequence of the CLT, the sample mean \(\bar{X} = \frac{</w:t>
-      </w:r>
-      <w:proofErr w:type="spellStart"/>
-      <w:r>
-        <w:t>S_</w:t>
-      </w:r>
-      <w:proofErr w:type="gramStart"/>
-      <w:r>
-        <w:t>n</w:t>
-      </w:r>
-      <w:proofErr w:type="spellEnd"/>
-      <w:r>
-        <w:t>}{</w:t>
-      </w:r>
-      <w:proofErr w:type="gramEnd"/>
-      <w:r>
-        <w:t>n}\) also converges to a Gaussian distribution with mean μ and variance \(\frac{\sigma^2}{n}\) as n becomes large.</w:t>
-      </w:r>
-    </w:p>
-    <w:p/>
-    <w:p>
-      <w:r>
-        <w:t>Section 2: Confidence Intervals</w:t>
-      </w:r>
-    </w:p>
-    <w:p/>
-    <w:p>
-      <w:r>
-        <w:t>Subsection 2.1: Introduction to Confidence Intervals</w:t>
-      </w:r>
-    </w:p>
-    <w:p/>
-    <w:p>
-      <w:r>
-        <w:t>Confidence intervals provide a powerful tool for estimating population parameters from sample data. Instead of varying the sample size n, confidence intervals focus on estimating the range of values that likely contains the true population parameter (e.g., mean or proportion) with a specified level of confidence.</w:t>
-      </w:r>
-    </w:p>
-    <w:p/>
-    <w:p>
-      <w:r>
-        <w:t>Subsection 2.2: Constructing Confidence Intervals</w:t>
-      </w:r>
-    </w:p>
-    <w:p/>
-    <w:p>
-      <w:r>
-        <w:t>The construction of a confidence interval involves three main components:</w:t>
-      </w:r>
-    </w:p>
-    <w:p/>
-    <w:p>
-      <w:r>
-        <w:t>1. Point Estimation: We use the sample data to calculate a point estimate of the population parameter of interest. For example, the sample mean \(\bar{X}\) is a point estimate for the population mean μ.</w:t>
-      </w:r>
-    </w:p>
-    <w:p/>
-    <w:p>
-      <w:r>
-        <w:t>2. Margin of Error: The margin of error is a measure of uncertainty around the point estimate. It depends on the level of confidence desired and the variability in the data.</w:t>
-      </w:r>
-    </w:p>
-    <w:p/>
-    <w:p>
-      <w:r>
-        <w:t>3. Interval Construction: By combining the point estimate with the margin of error, we construct a range of values known as the confidence interval. It provides an interval estimate for the population parameter with a specified level of confidence.</w:t>
-      </w:r>
-    </w:p>
-    <w:p/>
-    <w:p>
-      <w:r>
-        <w:t>Subsection 2.3: Confidence Interval for the Mean (Known Variance)</w:t>
-      </w:r>
-    </w:p>
-    <w:p/>
-    <w:p>
-      <w:r>
-        <w:lastRenderedPageBreak/>
-        <w:t xml:space="preserve">For the case where the population variance σ^2 is known, the confidence interval for the population </w:t>
-      </w:r>
-      <w:proofErr w:type="gramStart"/>
-      <w:r>
-        <w:t>mean</w:t>
-      </w:r>
-      <w:proofErr w:type="gramEnd"/>
-      <w:r>
-        <w:t xml:space="preserve"> μ at a confidence level (1 - α) is given by:</w:t>
-      </w:r>
-    </w:p>
-    <w:p/>
-    <w:p>
-      <w:proofErr w:type="gramStart"/>
-      <w:r>
-        <w:t>\[</w:t>
-      </w:r>
-      <w:proofErr w:type="gramEnd"/>
-      <w:r>
-        <w:t xml:space="preserve"> \bar{X} \pm Z_{\alpha/2} \frac{\sigma}{\sqrt{n}} \]</w:t>
-      </w:r>
-    </w:p>
-    <w:p/>
-    <w:p>
-      <w:r>
-        <w:t>where Z_{\alpha/2} is the critical value from the standard normal distribution corresponding to the desired confidence level (1 - α).</w:t>
-      </w:r>
-    </w:p>
-    <w:p/>
-    <w:p>
-      <w:r>
-        <w:t>Subsection 2.4: Confidence Interval for the Mean (Unknown Variance)</w:t>
-      </w:r>
-    </w:p>
-    <w:p/>
-    <w:p>
-      <w:r>
-        <w:t xml:space="preserve">In practice, the population variance σ^2 is often unknown. In this case, we use the sample variance \(S^2\) as an estimate for σ^2. The confidence interval for the population </w:t>
-      </w:r>
-      <w:proofErr w:type="gramStart"/>
-      <w:r>
-        <w:t>mean</w:t>
-      </w:r>
-      <w:proofErr w:type="gramEnd"/>
-      <w:r>
-        <w:t xml:space="preserve"> μ at a confidence level (1 - α) is then given by:</w:t>
-      </w:r>
-    </w:p>
-    <w:p/>
-    <w:p>
-      <w:proofErr w:type="gramStart"/>
-      <w:r>
-        <w:t>\[</w:t>
-      </w:r>
-      <w:proofErr w:type="gramEnd"/>
-      <w:r>
-        <w:t xml:space="preserve"> \bar{X} \pm t_{\alpha/2, n-1} \frac{S}{\sqrt{n}} \]</w:t>
-      </w:r>
-    </w:p>
-    <w:p/>
-    <w:p>
-      <w:r>
-        <w:t>where t</w:t>
-      </w:r>
-      <w:proofErr w:type="gramStart"/>
-      <w:r>
-        <w:t>_{</w:t>
-      </w:r>
-      <w:proofErr w:type="gramEnd"/>
-      <w:r>
-        <w:t>\alpha/2, n-1} is the critical value from the t-distribution with (n-1) degrees of freedom corresponding to the desired confidence level (1 - α).</w:t>
-      </w:r>
-    </w:p>
-    <w:p/>
-    <w:p>
-      <w:r>
-        <w:t>Subsection 2.5: Interpreting Confidence Intervals</w:t>
-      </w:r>
-    </w:p>
-    <w:p/>
-    <w:p>
-      <w:r>
-        <w:t>A confidence interval of (1 - α) level provides a range of values where we can be confident that the true population parameter lies with a probability of (1 - α). For example, a 95% confidence interval means that in repeated sampling, we expect 95% of such intervals to capture the true population parameter.</w:t>
-      </w:r>
-    </w:p>
-    <w:p/>
-    <w:p>
-      <w:r>
-        <w:t>Conclusion:</w:t>
-      </w:r>
-    </w:p>
-    <w:p/>
-    <w:p>
-      <w:r>
-        <w:t xml:space="preserve">The Central Limit Theorem (CLT) is a powerful tool that allows us to approximate the distribution of the sum of </w:t>
-      </w:r>
-      <w:proofErr w:type="gramStart"/>
-      <w:r>
-        <w:t>a large number of</w:t>
-      </w:r>
-      <w:proofErr w:type="gramEnd"/>
-      <w:r>
-        <w:t xml:space="preserve"> </w:t>
-      </w:r>
-      <w:proofErr w:type="spellStart"/>
-      <w:r>
-        <w:t>i.i.d.</w:t>
-      </w:r>
-      <w:proofErr w:type="spellEnd"/>
-      <w:r>
-        <w:t xml:space="preserve"> random variables to a Gaussian distribution. It has wide-ranging applications in statistics and data analysis. Confidence intervals provide a practical approach to estimate population parameters and account for uncertainty. Whether the variance is known or unknown, confidence intervals are valuable tools to make reliable inferences about population parameters based </w:t>
-      </w:r>
-      <w:r>
-        <w:lastRenderedPageBreak/>
-        <w:t>on sample data. Understanding the CLT and confidence intervals is essential for conducting rigorous statistical analysis in engineering and other disciplines.</w:t>
+        <w:t>}</w:t>
+      </w:r>
+    </w:p>
+    <w:p>
+      <w:r>
+        <w:t>\]</w:t>
+      </w:r>
+    </w:p>
+    <w:p/>
+    <w:p>
+      <w:r>
+        <w:t>---</w:t>
+      </w:r>
+    </w:p>
+    <w:p/>
+    <w:p>
+      <w:r>
+        <w:t>To achieve this formatting in Microsoft Word, you can utilize the built-in styles for headings to manage your sections and subsections. The equation editor can help you insert both inline and block equations. For bullet points, Word's list functions should suffice. The 'Insert Table of Contents' feature can automatically generate a table of contents based on your styled headings.</w:t>
+      </w:r>
+    </w:p>
+    <w:p/>
+    <w:p>
+      <w:r>
+        <w:t>While Word is robust, for more complex mathematical expressions and formatting, many people prefer LaTeX, which provides finer control over document structure and appearance, especially for scientific or technical documents.</w:t>
       </w:r>
     </w:p>
     <w:sectPr>
@@ -423,6 +573,56 @@
     </w:sectPr>
   </w:body>
 </w:document>
+</file>
+
+<file path=word/endnotes.xml><?xml version="1.0" encoding="utf-8"?>
+<w:endnotes xmlns:wpc="http://schemas.microsoft.com/office/word/2010/wordprocessingCanvas" xmlns:cx="http://schemas.microsoft.com/office/drawing/2014/chartex" xmlns:cx1="http://schemas.microsoft.com/office/drawing/2015/9/8/chartex" xmlns:cx2="http://schemas.microsoft.com/office/drawing/2015/10/21/chartex" xmlns:cx3="http://schemas.microsoft.com/office/drawing/2016/5/9/chartex" xmlns:cx4="http://schemas.microsoft.com/office/drawing/2016/5/10/chartex" xmlns:cx5="http://schemas.microsoft.com/office/drawing/2016/5/11/chartex" xmlns:cx6="http://schemas.microsoft.com/office/drawing/2016/5/12/chartex" xmlns:cx7="http://schemas.microsoft.com/office/drawing/2016/5/13/chartex" xmlns:cx8="http://schemas.microsoft.com/office/drawing/2016/5/14/chartex" xmlns:mc="http://schemas.openxmlformats.org/markup-compatibility/2006" xmlns:aink="http://schemas.microsoft.com/office/drawing/2016/ink" xmlns:am3d="http://schemas.microsoft.com/office/drawing/2017/model3d" xmlns:o="urn:schemas-microsoft-com:office:office" xmlns:oel="http://schemas.microsoft.com/office/2019/extlst" xmlns:r="http://schemas.openxmlformats.org/officeDocument/2006/relationships" xmlns:m="http://schemas.openxmlformats.org/officeDocument/2006/math" xmlns:v="urn:schemas-microsoft-com:vml" xmlns:wp14="http://schemas.microsoft.com/office/word/2010/wordprocessingDrawing" xmlns:wp="http://schemas.openxmlformats.org/drawingml/2006/wordprocessingDrawing" xmlns:w10="urn:schemas-microsoft-com:office:word" xmlns:w="http://schemas.openxmlformats.org/wordprocessingml/2006/main" xmlns:w14="http://schemas.microsoft.com/office/word/2010/wordml" xmlns:w15="http://schemas.microsoft.com/office/word/2012/wordml" xmlns:w16cex="http://schemas.microsoft.com/office/word/2018/wordml/cex" xmlns:w16cid="http://schemas.microsoft.com/office/word/2016/wordml/cid" xmlns:w16="http://schemas.microsoft.com/office/word/2018/wordml" xmlns:w16sdtdh="http://schemas.microsoft.com/office/word/2020/wordml/sdtdatahash" xmlns:w16se="http://schemas.microsoft.com/office/word/2015/wordml/symex" xmlns:wpg="http://schemas.microsoft.com/office/word/2010/wordprocessingGroup" xmlns:wpi="http://schemas.microsoft.com/office/word/2010/wordprocessingInk" xmlns:wne="http://schemas.microsoft.com/office/word/2006/wordml" xmlns:wps="http://schemas.microsoft.com/office/word/2010/wordprocessingShape" mc:Ignorable="w14 w15 w16se w16cid w16 w16cex w16sdtdh wp14">
+  <w:endnote w:type="separator" w:id="-1">
+    <w:p>
+      <w:pPr>
+        <w:spacing w:after="0" w:line="240" w:lineRule="auto"/>
+      </w:pPr>
+      <w:r>
+        <w:separator/>
+      </w:r>
+    </w:p>
+  </w:endnote>
+  <w:endnote w:type="continuationSeparator" w:id="0">
+    <w:p>
+      <w:pPr>
+        <w:spacing w:after="0" w:line="240" w:lineRule="auto"/>
+      </w:pPr>
+      <w:r>
+        <w:continuationSeparator/>
+      </w:r>
+    </w:p>
+  </w:endnote>
+</w:endnotes>
+</file>
+
+<file path=word/footnotes.xml><?xml version="1.0" encoding="utf-8"?>
+<w:footnotes xmlns:wpc="http://schemas.microsoft.com/office/word/2010/wordprocessingCanvas" xmlns:cx="http://schemas.microsoft.com/office/drawing/2014/chartex" xmlns:cx1="http://schemas.microsoft.com/office/drawing/2015/9/8/chartex" xmlns:cx2="http://schemas.microsoft.com/office/drawing/2015/10/21/chartex" xmlns:cx3="http://schemas.microsoft.com/office/drawing/2016/5/9/chartex" xmlns:cx4="http://schemas.microsoft.com/office/drawing/2016/5/10/chartex" xmlns:cx5="http://schemas.microsoft.com/office/drawing/2016/5/11/chartex" xmlns:cx6="http://schemas.microsoft.com/office/drawing/2016/5/12/chartex" xmlns:cx7="http://schemas.microsoft.com/office/drawing/2016/5/13/chartex" xmlns:cx8="http://schemas.microsoft.com/office/drawing/2016/5/14/chartex" xmlns:mc="http://schemas.openxmlformats.org/markup-compatibility/2006" xmlns:aink="http://schemas.microsoft.com/office/drawing/2016/ink" xmlns:am3d="http://schemas.microsoft.com/office/drawing/2017/model3d" xmlns:o="urn:schemas-microsoft-com:office:office" xmlns:oel="http://schemas.microsoft.com/office/2019/extlst" xmlns:r="http://schemas.openxmlformats.org/officeDocument/2006/relationships" xmlns:m="http://schemas.openxmlformats.org/officeDocument/2006/math" xmlns:v="urn:schemas-microsoft-com:vml" xmlns:wp14="http://schemas.microsoft.com/office/word/2010/wordprocessingDrawing" xmlns:wp="http://schemas.openxmlformats.org/drawingml/2006/wordprocessingDrawing" xmlns:w10="urn:schemas-microsoft-com:office:word" xmlns:w="http://schemas.openxmlformats.org/wordprocessingml/2006/main" xmlns:w14="http://schemas.microsoft.com/office/word/2010/wordml" xmlns:w15="http://schemas.microsoft.com/office/word/2012/wordml" xmlns:w16cex="http://schemas.microsoft.com/office/word/2018/wordml/cex" xmlns:w16cid="http://schemas.microsoft.com/office/word/2016/wordml/cid" xmlns:w16="http://schemas.microsoft.com/office/word/2018/wordml" xmlns:w16sdtdh="http://schemas.microsoft.com/office/word/2020/wordml/sdtdatahash" xmlns:w16se="http://schemas.microsoft.com/office/word/2015/wordml/symex" xmlns:wpg="http://schemas.microsoft.com/office/word/2010/wordprocessingGroup" xmlns:wpi="http://schemas.microsoft.com/office/word/2010/wordprocessingInk" xmlns:wne="http://schemas.microsoft.com/office/word/2006/wordml" xmlns:wps="http://schemas.microsoft.com/office/word/2010/wordprocessingShape" mc:Ignorable="w14 w15 w16se w16cid w16 w16cex w16sdtdh wp14">
+  <w:footnote w:type="separator" w:id="-1">
+    <w:p>
+      <w:pPr>
+        <w:spacing w:after="0" w:line="240" w:lineRule="auto"/>
+      </w:pPr>
+      <w:r>
+        <w:separator/>
+      </w:r>
+    </w:p>
+  </w:footnote>
+  <w:footnote w:type="continuationSeparator" w:id="0">
+    <w:p>
+      <w:pPr>
+        <w:spacing w:after="0" w:line="240" w:lineRule="auto"/>
+      </w:pPr>
+      <w:r>
+        <w:continuationSeparator/>
+      </w:r>
+    </w:p>
+  </w:footnote>
+</w:footnotes>
 </file>
 
 <file path=word/styles.xml><?xml version="1.0" encoding="utf-8"?>
@@ -823,6 +1023,72 @@
   <w:style w:type="paragraph" w:default="1" w:styleId="Normal">
     <w:name w:val="Normal"/>
     <w:qFormat/>
+    <w:rsid w:val="00266DAD"/>
+  </w:style>
+  <w:style w:type="paragraph" w:styleId="Heading1">
+    <w:name w:val="heading 1"/>
+    <w:basedOn w:val="Normal"/>
+    <w:next w:val="Normal"/>
+    <w:link w:val="Heading1Char"/>
+    <w:uiPriority w:val="9"/>
+    <w:qFormat/>
+    <w:rsid w:val="00CC037A"/>
+    <w:pPr>
+      <w:keepNext/>
+      <w:keepLines/>
+      <w:spacing w:before="240" w:after="0"/>
+      <w:outlineLvl w:val="0"/>
+    </w:pPr>
+    <w:rPr>
+      <w:rFonts w:asciiTheme="majorHAnsi" w:eastAsiaTheme="majorEastAsia" w:hAnsiTheme="majorHAnsi" w:cstheme="majorBidi"/>
+      <w:color w:val="2F5496" w:themeColor="accent1" w:themeShade="BF"/>
+      <w:sz w:val="32"/>
+      <w:szCs w:val="32"/>
+    </w:rPr>
+  </w:style>
+  <w:style w:type="paragraph" w:styleId="Heading2">
+    <w:name w:val="heading 2"/>
+    <w:basedOn w:val="Normal"/>
+    <w:next w:val="Normal"/>
+    <w:link w:val="Heading2Char"/>
+    <w:uiPriority w:val="9"/>
+    <w:unhideWhenUsed/>
+    <w:qFormat/>
+    <w:rsid w:val="00CC037A"/>
+    <w:pPr>
+      <w:keepNext/>
+      <w:keepLines/>
+      <w:spacing w:before="40" w:after="0"/>
+      <w:outlineLvl w:val="1"/>
+    </w:pPr>
+    <w:rPr>
+      <w:rFonts w:asciiTheme="majorHAnsi" w:eastAsiaTheme="majorEastAsia" w:hAnsiTheme="majorHAnsi" w:cstheme="majorBidi"/>
+      <w:color w:val="2F5496" w:themeColor="accent1" w:themeShade="BF"/>
+      <w:sz w:val="26"/>
+      <w:szCs w:val="26"/>
+    </w:rPr>
+  </w:style>
+  <w:style w:type="paragraph" w:styleId="Heading3">
+    <w:name w:val="heading 3"/>
+    <w:basedOn w:val="Normal"/>
+    <w:next w:val="Normal"/>
+    <w:link w:val="Heading3Char"/>
+    <w:uiPriority w:val="9"/>
+    <w:unhideWhenUsed/>
+    <w:qFormat/>
+    <w:rsid w:val="00CC037A"/>
+    <w:pPr>
+      <w:keepNext/>
+      <w:keepLines/>
+      <w:spacing w:before="40" w:after="0"/>
+      <w:outlineLvl w:val="2"/>
+    </w:pPr>
+    <w:rPr>
+      <w:rFonts w:asciiTheme="majorHAnsi" w:eastAsiaTheme="majorEastAsia" w:hAnsiTheme="majorHAnsi" w:cstheme="majorBidi"/>
+      <w:color w:val="1F3763" w:themeColor="accent1" w:themeShade="7F"/>
+      <w:sz w:val="24"/>
+      <w:szCs w:val="24"/>
+    </w:rPr>
   </w:style>
   <w:style w:type="character" w:default="1" w:styleId="DefaultParagraphFont">
     <w:name w:val="Default Paragraph Font"/>
@@ -850,6 +1116,123 @@
     <w:uiPriority w:val="99"/>
     <w:semiHidden/>
     <w:unhideWhenUsed/>
+  </w:style>
+  <w:style w:type="paragraph" w:styleId="Header">
+    <w:name w:val="header"/>
+    <w:basedOn w:val="Normal"/>
+    <w:link w:val="HeaderChar"/>
+    <w:uiPriority w:val="99"/>
+    <w:unhideWhenUsed/>
+    <w:rsid w:val="00266DAD"/>
+    <w:pPr>
+      <w:tabs>
+        <w:tab w:val="center" w:pos="4680"/>
+        <w:tab w:val="right" w:pos="9360"/>
+      </w:tabs>
+      <w:spacing w:after="0" w:line="240" w:lineRule="auto"/>
+    </w:pPr>
+  </w:style>
+  <w:style w:type="character" w:customStyle="1" w:styleId="HeaderChar">
+    <w:name w:val="Header Char"/>
+    <w:basedOn w:val="DefaultParagraphFont"/>
+    <w:link w:val="Header"/>
+    <w:uiPriority w:val="99"/>
+    <w:rsid w:val="00266DAD"/>
+  </w:style>
+  <w:style w:type="paragraph" w:styleId="Footer">
+    <w:name w:val="footer"/>
+    <w:basedOn w:val="Normal"/>
+    <w:link w:val="FooterChar"/>
+    <w:uiPriority w:val="99"/>
+    <w:unhideWhenUsed/>
+    <w:rsid w:val="00266DAD"/>
+    <w:pPr>
+      <w:tabs>
+        <w:tab w:val="center" w:pos="4680"/>
+        <w:tab w:val="right" w:pos="9360"/>
+      </w:tabs>
+      <w:spacing w:after="0" w:line="240" w:lineRule="auto"/>
+    </w:pPr>
+  </w:style>
+  <w:style w:type="character" w:customStyle="1" w:styleId="FooterChar">
+    <w:name w:val="Footer Char"/>
+    <w:basedOn w:val="DefaultParagraphFont"/>
+    <w:link w:val="Footer"/>
+    <w:uiPriority w:val="99"/>
+    <w:rsid w:val="00266DAD"/>
+  </w:style>
+  <w:style w:type="paragraph" w:styleId="Title">
+    <w:name w:val="Title"/>
+    <w:basedOn w:val="Normal"/>
+    <w:next w:val="Normal"/>
+    <w:link w:val="TitleChar"/>
+    <w:uiPriority w:val="10"/>
+    <w:qFormat/>
+    <w:rsid w:val="00CC037A"/>
+    <w:pPr>
+      <w:spacing w:after="0" w:line="240" w:lineRule="auto"/>
+      <w:contextualSpacing/>
+    </w:pPr>
+    <w:rPr>
+      <w:rFonts w:asciiTheme="majorHAnsi" w:eastAsiaTheme="majorEastAsia" w:hAnsiTheme="majorHAnsi" w:cstheme="majorBidi"/>
+      <w:spacing w:val="-10"/>
+      <w:kern w:val="28"/>
+      <w:sz w:val="56"/>
+      <w:szCs w:val="56"/>
+    </w:rPr>
+  </w:style>
+  <w:style w:type="character" w:customStyle="1" w:styleId="TitleChar">
+    <w:name w:val="Title Char"/>
+    <w:basedOn w:val="DefaultParagraphFont"/>
+    <w:link w:val="Title"/>
+    <w:uiPriority w:val="10"/>
+    <w:rsid w:val="00CC037A"/>
+    <w:rPr>
+      <w:rFonts w:asciiTheme="majorHAnsi" w:eastAsiaTheme="majorEastAsia" w:hAnsiTheme="majorHAnsi" w:cstheme="majorBidi"/>
+      <w:spacing w:val="-10"/>
+      <w:kern w:val="28"/>
+      <w:sz w:val="56"/>
+      <w:szCs w:val="56"/>
+    </w:rPr>
+  </w:style>
+  <w:style w:type="character" w:customStyle="1" w:styleId="Heading1Char">
+    <w:name w:val="Heading 1 Char"/>
+    <w:basedOn w:val="DefaultParagraphFont"/>
+    <w:link w:val="Heading1"/>
+    <w:uiPriority w:val="9"/>
+    <w:rsid w:val="00CC037A"/>
+    <w:rPr>
+      <w:rFonts w:asciiTheme="majorHAnsi" w:eastAsiaTheme="majorEastAsia" w:hAnsiTheme="majorHAnsi" w:cstheme="majorBidi"/>
+      <w:color w:val="2F5496" w:themeColor="accent1" w:themeShade="BF"/>
+      <w:sz w:val="32"/>
+      <w:szCs w:val="32"/>
+    </w:rPr>
+  </w:style>
+  <w:style w:type="character" w:customStyle="1" w:styleId="Heading2Char">
+    <w:name w:val="Heading 2 Char"/>
+    <w:basedOn w:val="DefaultParagraphFont"/>
+    <w:link w:val="Heading2"/>
+    <w:uiPriority w:val="9"/>
+    <w:rsid w:val="00CC037A"/>
+    <w:rPr>
+      <w:rFonts w:asciiTheme="majorHAnsi" w:eastAsiaTheme="majorEastAsia" w:hAnsiTheme="majorHAnsi" w:cstheme="majorBidi"/>
+      <w:color w:val="2F5496" w:themeColor="accent1" w:themeShade="BF"/>
+      <w:sz w:val="26"/>
+      <w:szCs w:val="26"/>
+    </w:rPr>
+  </w:style>
+  <w:style w:type="character" w:customStyle="1" w:styleId="Heading3Char">
+    <w:name w:val="Heading 3 Char"/>
+    <w:basedOn w:val="DefaultParagraphFont"/>
+    <w:link w:val="Heading3"/>
+    <w:uiPriority w:val="9"/>
+    <w:rsid w:val="00CC037A"/>
+    <w:rPr>
+      <w:rFonts w:asciiTheme="majorHAnsi" w:eastAsiaTheme="majorEastAsia" w:hAnsiTheme="majorHAnsi" w:cstheme="majorBidi"/>
+      <w:color w:val="1F3763" w:themeColor="accent1" w:themeShade="7F"/>
+      <w:sz w:val="24"/>
+      <w:szCs w:val="24"/>
+    </w:rPr>
   </w:style>
 </w:styles>
 </file>

</xml_diff>